<commit_message>
Report v1 updated with spearman
</commit_message>
<xml_diff>
--- a/06.Report/report - v1.docx
+++ b/06.Report/report - v1.docx
@@ -890,6 +890,7 @@
           <w15:dataBinding w:prefixMappings="xmlns:ns0='http://schemas.microsoft.com/temp/samples' " w:xpath="/ns0:employees[1]/ns0:employee[1]/ns0:CompanyName[1]" w:storeItemID="{00000000-0000-0000-0000-000000000000}"/>
           <w15:appearance w15:val="hidden"/>
         </w:sdtPr>
+        <w:sdtEndPr/>
         <w:sdtContent>
           <w:r>
             <w:rPr>
@@ -5412,6 +5413,32 @@
       </w:r>
       <w:r>
         <w:rPr>
+          <w:rStyle w:val="hljs-string"/>
+          <w:rFonts w:asciiTheme="minorHAnsi" w:hAnsiTheme="minorHAnsi" w:cstheme="minorHAnsi"/>
+          <w:color w:val="DD1144"/>
+        </w:rPr>
+        <w:t>, method=”</w:t>
+      </w:r>
+      <w:proofErr w:type="spellStart"/>
+      <w:r>
+        <w:rPr>
+          <w:rStyle w:val="hljs-string"/>
+          <w:rFonts w:asciiTheme="minorHAnsi" w:hAnsiTheme="minorHAnsi" w:cstheme="minorHAnsi"/>
+          <w:color w:val="DD1144"/>
+        </w:rPr>
+        <w:t>pearson</w:t>
+      </w:r>
+      <w:proofErr w:type="spellEnd"/>
+      <w:r>
+        <w:rPr>
+          <w:rStyle w:val="hljs-string"/>
+          <w:rFonts w:asciiTheme="minorHAnsi" w:hAnsiTheme="minorHAnsi" w:cstheme="minorHAnsi"/>
+          <w:color w:val="DD1144"/>
+        </w:rPr>
+        <w:t>”</w:t>
+      </w:r>
+      <w:r>
+        <w:rPr>
           <w:rStyle w:val="HTMLCode"/>
           <w:rFonts w:asciiTheme="minorHAnsi" w:hAnsiTheme="minorHAnsi" w:cstheme="minorHAnsi"/>
           <w:color w:val="333333"/>
@@ -5521,6 +5548,7 @@
         <w:wordWrap w:val="0"/>
         <w:spacing w:after="150"/>
         <w:rPr>
+          <w:rStyle w:val="HTMLCode"/>
           <w:rFonts w:asciiTheme="minorHAnsi" w:hAnsiTheme="minorHAnsi" w:cstheme="minorHAnsi"/>
           <w:color w:val="333333"/>
         </w:rPr>
@@ -5560,6 +5588,400 @@
         <w:t>)</w:t>
       </w:r>
     </w:p>
+    <w:p>
+      <w:pPr>
+        <w:pStyle w:val="HTMLPreformatted"/>
+        <w:pBdr>
+          <w:top w:val="single" w:sz="6" w:space="7" w:color="CCCCCC"/>
+          <w:left w:val="single" w:sz="6" w:space="7" w:color="CCCCCC"/>
+          <w:bottom w:val="single" w:sz="6" w:space="7" w:color="CCCCCC"/>
+          <w:right w:val="single" w:sz="6" w:space="7" w:color="CCCCCC"/>
+        </w:pBdr>
+        <w:shd w:val="clear" w:color="auto" w:fill="F5F5F5"/>
+        <w:wordWrap w:val="0"/>
+        <w:spacing w:after="150"/>
+        <w:rPr>
+          <w:rFonts w:asciiTheme="minorHAnsi" w:hAnsiTheme="minorHAnsi" w:cstheme="minorHAnsi"/>
+          <w:color w:val="333333"/>
+        </w:rPr>
+      </w:pPr>
+      <w:r>
+        <w:rPr>
+          <w:rStyle w:val="HTMLCode"/>
+          <w:rFonts w:asciiTheme="minorHAnsi" w:hAnsiTheme="minorHAnsi" w:cstheme="minorHAnsi"/>
+          <w:color w:val="333333"/>
+        </w:rPr>
+        <w:t xml:space="preserve">a &lt;- </w:t>
+      </w:r>
+      <w:proofErr w:type="spellStart"/>
+      <w:r>
+        <w:rPr>
+          <w:rStyle w:val="HTMLCode"/>
+          <w:rFonts w:asciiTheme="minorHAnsi" w:hAnsiTheme="minorHAnsi" w:cstheme="minorHAnsi"/>
+          <w:color w:val="333333"/>
+        </w:rPr>
+        <w:t>cor</w:t>
+      </w:r>
+      <w:proofErr w:type="spellEnd"/>
+      <w:r>
+        <w:rPr>
+          <w:rStyle w:val="HTMLCode"/>
+          <w:rFonts w:asciiTheme="minorHAnsi" w:hAnsiTheme="minorHAnsi" w:cstheme="minorHAnsi"/>
+          <w:color w:val="333333"/>
+        </w:rPr>
+        <w:t>(t[</w:t>
+      </w:r>
+      <w:r>
+        <w:rPr>
+          <w:rStyle w:val="hljs-number"/>
+          <w:rFonts w:asciiTheme="minorHAnsi" w:hAnsiTheme="minorHAnsi" w:cstheme="minorHAnsi"/>
+          <w:color w:val="009999"/>
+        </w:rPr>
+        <w:t>6</w:t>
+      </w:r>
+      <w:r>
+        <w:rPr>
+          <w:rStyle w:val="HTMLCode"/>
+          <w:rFonts w:asciiTheme="minorHAnsi" w:hAnsiTheme="minorHAnsi" w:cstheme="minorHAnsi"/>
+          <w:color w:val="333333"/>
+        </w:rPr>
+        <w:t>:</w:t>
+      </w:r>
+      <w:r>
+        <w:rPr>
+          <w:rStyle w:val="hljs-number"/>
+          <w:rFonts w:asciiTheme="minorHAnsi" w:hAnsiTheme="minorHAnsi" w:cstheme="minorHAnsi"/>
+          <w:color w:val="009999"/>
+        </w:rPr>
+        <w:t>32</w:t>
+      </w:r>
+      <w:r>
+        <w:rPr>
+          <w:rStyle w:val="HTMLCode"/>
+          <w:rFonts w:asciiTheme="minorHAnsi" w:hAnsiTheme="minorHAnsi" w:cstheme="minorHAnsi"/>
+          <w:color w:val="333333"/>
+        </w:rPr>
+        <w:t xml:space="preserve">], use = </w:t>
+      </w:r>
+      <w:r>
+        <w:rPr>
+          <w:rStyle w:val="hljs-string"/>
+          <w:rFonts w:asciiTheme="minorHAnsi" w:hAnsiTheme="minorHAnsi" w:cstheme="minorHAnsi"/>
+          <w:color w:val="DD1144"/>
+        </w:rPr>
+        <w:t>"</w:t>
+      </w:r>
+      <w:proofErr w:type="spellStart"/>
+      <w:r>
+        <w:rPr>
+          <w:rStyle w:val="hljs-string"/>
+          <w:rFonts w:asciiTheme="minorHAnsi" w:hAnsiTheme="minorHAnsi" w:cstheme="minorHAnsi"/>
+          <w:color w:val="DD1144"/>
+        </w:rPr>
+        <w:t>pairwise.complete.obs</w:t>
+      </w:r>
+      <w:proofErr w:type="spellEnd"/>
+      <w:r>
+        <w:rPr>
+          <w:rStyle w:val="hljs-string"/>
+          <w:rFonts w:asciiTheme="minorHAnsi" w:hAnsiTheme="minorHAnsi" w:cstheme="minorHAnsi"/>
+          <w:color w:val="DD1144"/>
+        </w:rPr>
+        <w:t>"</w:t>
+      </w:r>
+      <w:r>
+        <w:rPr>
+          <w:rStyle w:val="hljs-string"/>
+          <w:rFonts w:asciiTheme="minorHAnsi" w:hAnsiTheme="minorHAnsi" w:cstheme="minorHAnsi"/>
+          <w:color w:val="DD1144"/>
+        </w:rPr>
+        <w:t>, method=”</w:t>
+      </w:r>
+      <w:r>
+        <w:rPr>
+          <w:rStyle w:val="hljs-string"/>
+          <w:rFonts w:asciiTheme="minorHAnsi" w:hAnsiTheme="minorHAnsi" w:cstheme="minorHAnsi"/>
+          <w:color w:val="DD1144"/>
+        </w:rPr>
+        <w:t>spearman</w:t>
+      </w:r>
+      <w:r>
+        <w:rPr>
+          <w:rStyle w:val="hljs-string"/>
+          <w:rFonts w:asciiTheme="minorHAnsi" w:hAnsiTheme="minorHAnsi" w:cstheme="minorHAnsi"/>
+          <w:color w:val="DD1144"/>
+        </w:rPr>
+        <w:t>”</w:t>
+      </w:r>
+      <w:r>
+        <w:rPr>
+          <w:rStyle w:val="HTMLCode"/>
+          <w:rFonts w:asciiTheme="minorHAnsi" w:hAnsiTheme="minorHAnsi" w:cstheme="minorHAnsi"/>
+          <w:color w:val="333333"/>
+        </w:rPr>
+        <w:t>)</w:t>
+      </w:r>
+    </w:p>
+    <w:p>
+      <w:pPr>
+        <w:pStyle w:val="HTMLPreformatted"/>
+        <w:pBdr>
+          <w:top w:val="single" w:sz="6" w:space="7" w:color="CCCCCC"/>
+          <w:left w:val="single" w:sz="6" w:space="7" w:color="CCCCCC"/>
+          <w:bottom w:val="single" w:sz="6" w:space="7" w:color="CCCCCC"/>
+          <w:right w:val="single" w:sz="6" w:space="7" w:color="CCCCCC"/>
+        </w:pBdr>
+        <w:shd w:val="clear" w:color="auto" w:fill="F5F5F5"/>
+        <w:wordWrap w:val="0"/>
+        <w:spacing w:after="150"/>
+        <w:rPr>
+          <w:rFonts w:asciiTheme="minorHAnsi" w:hAnsiTheme="minorHAnsi" w:cstheme="minorHAnsi"/>
+          <w:color w:val="333333"/>
+        </w:rPr>
+      </w:pPr>
+      <w:proofErr w:type="spellStart"/>
+      <w:r>
+        <w:rPr>
+          <w:rStyle w:val="HTMLCode"/>
+          <w:rFonts w:asciiTheme="minorHAnsi" w:hAnsiTheme="minorHAnsi" w:cstheme="minorHAnsi"/>
+          <w:color w:val="333333"/>
+        </w:rPr>
+        <w:t>corrplot</w:t>
+      </w:r>
+      <w:proofErr w:type="spellEnd"/>
+      <w:r>
+        <w:rPr>
+          <w:rStyle w:val="HTMLCode"/>
+          <w:rFonts w:asciiTheme="minorHAnsi" w:hAnsiTheme="minorHAnsi" w:cstheme="minorHAnsi"/>
+          <w:color w:val="333333"/>
+        </w:rPr>
+        <w:t>(a, method=</w:t>
+      </w:r>
+      <w:r>
+        <w:rPr>
+          <w:rStyle w:val="hljs-string"/>
+          <w:rFonts w:asciiTheme="minorHAnsi" w:hAnsiTheme="minorHAnsi" w:cstheme="minorHAnsi"/>
+          <w:color w:val="DD1144"/>
+        </w:rPr>
+        <w:t>"square"</w:t>
+      </w:r>
+      <w:r>
+        <w:rPr>
+          <w:rStyle w:val="HTMLCode"/>
+          <w:rFonts w:asciiTheme="minorHAnsi" w:hAnsiTheme="minorHAnsi" w:cstheme="minorHAnsi"/>
+          <w:color w:val="333333"/>
+        </w:rPr>
+        <w:t>)</w:t>
+      </w:r>
+      <w:bookmarkStart w:id="0" w:name="_GoBack"/>
+      <w:bookmarkEnd w:id="0"/>
+    </w:p>
+    <w:tbl>
+      <w:tblPr>
+        <w:tblStyle w:val="TableGrid"/>
+        <w:tblW w:w="0" w:type="auto"/>
+        <w:tblLook w:val="04A0" w:firstRow="1" w:lastRow="0" w:firstColumn="1" w:lastColumn="0" w:noHBand="0" w:noVBand="1"/>
+      </w:tblPr>
+      <w:tblGrid>
+        <w:gridCol w:w="4951"/>
+        <w:gridCol w:w="4975"/>
+      </w:tblGrid>
+      <w:tr>
+        <w:tc>
+          <w:tcPr>
+            <w:tcW w:w="4963" w:type="dxa"/>
+          </w:tcPr>
+          <w:p>
+            <w:pPr>
+              <w:pStyle w:val="NormalWeb"/>
+              <w:spacing w:before="0" w:beforeAutospacing="0" w:after="150" w:afterAutospacing="0" w:line="167" w:lineRule="atLeast"/>
+              <w:jc w:val="center"/>
+              <w:rPr>
+                <w:rFonts w:ascii="Helvetica" w:hAnsi="Helvetica" w:cs="Helvetica"/>
+                <w:color w:val="333333"/>
+                <w:sz w:val="21"/>
+                <w:szCs w:val="21"/>
+              </w:rPr>
+            </w:pPr>
+            <w:r>
+              <w:rPr>
+                <w:rFonts w:asciiTheme="minorHAnsi" w:eastAsiaTheme="minorEastAsia" w:hAnsiTheme="minorHAnsi" w:cstheme="minorHAnsi"/>
+                <w:b/>
+                <w:noProof/>
+                <w:color w:val="082A75" w:themeColor="text2"/>
+                <w:sz w:val="28"/>
+                <w:szCs w:val="22"/>
+                <w:lang w:val="en-US" w:eastAsia="en-US"/>
+              </w:rPr>
+              <w:drawing>
+                <wp:inline distT="0" distB="0" distL="0" distR="0" wp14:anchorId="5E501CF0" wp14:editId="42731454">
+                  <wp:extent cx="3392940" cy="3392940"/>
+                  <wp:effectExtent l="0" t="0" r="0" b="0"/>
+                  <wp:docPr id="4" name="Picture 4" descr="C:\Users\skybe\AppData\Local\Packages\Microsoft.Office.Desktop_8wekyb3d8bbwe\AC\INetCache\Content.MSO\36554359.tmp"/>
+                  <wp:cNvGraphicFramePr>
+                    <a:graphicFrameLocks xmlns:a="http://schemas.openxmlformats.org/drawingml/2006/main" noChangeAspect="1"/>
+                  </wp:cNvGraphicFramePr>
+                  <a:graphic xmlns:a="http://schemas.openxmlformats.org/drawingml/2006/main">
+                    <a:graphicData uri="http://schemas.openxmlformats.org/drawingml/2006/picture">
+                      <pic:pic xmlns:pic="http://schemas.openxmlformats.org/drawingml/2006/picture">
+                        <pic:nvPicPr>
+                          <pic:cNvPr id="0" name="Picture 33" descr="C:\Users\skybe\AppData\Local\Packages\Microsoft.Office.Desktop_8wekyb3d8bbwe\AC\INetCache\Content.MSO\36554359.tmp"/>
+                          <pic:cNvPicPr>
+                            <a:picLocks noChangeAspect="1" noChangeArrowheads="1"/>
+                          </pic:cNvPicPr>
+                        </pic:nvPicPr>
+                        <pic:blipFill>
+                          <a:blip r:embed="rId16" cstate="print">
+                            <a:extLst>
+                              <a:ext uri="{28A0092B-C50C-407E-A947-70E740481C1C}">
+                                <a14:useLocalDpi xmlns:a14="http://schemas.microsoft.com/office/drawing/2010/main" val="0"/>
+                              </a:ext>
+                            </a:extLst>
+                          </a:blip>
+                          <a:srcRect/>
+                          <a:stretch>
+                            <a:fillRect/>
+                          </a:stretch>
+                        </pic:blipFill>
+                        <pic:spPr bwMode="auto">
+                          <a:xfrm>
+                            <a:off x="0" y="0"/>
+                            <a:ext cx="3399582" cy="3399582"/>
+                          </a:xfrm>
+                          <a:prstGeom prst="rect">
+                            <a:avLst/>
+                          </a:prstGeom>
+                          <a:noFill/>
+                          <a:ln>
+                            <a:noFill/>
+                          </a:ln>
+                        </pic:spPr>
+                      </pic:pic>
+                    </a:graphicData>
+                  </a:graphic>
+                </wp:inline>
+              </w:drawing>
+            </w:r>
+          </w:p>
+          <w:p>
+            <w:pPr>
+              <w:pStyle w:val="NormalWeb"/>
+              <w:spacing w:before="0" w:beforeAutospacing="0" w:after="150" w:afterAutospacing="0" w:line="167" w:lineRule="atLeast"/>
+              <w:jc w:val="center"/>
+              <w:rPr>
+                <w:rFonts w:ascii="Helvetica" w:hAnsi="Helvetica" w:cs="Helvetica"/>
+                <w:color w:val="333333"/>
+                <w:sz w:val="21"/>
+                <w:szCs w:val="21"/>
+              </w:rPr>
+            </w:pPr>
+            <w:r>
+              <w:rPr>
+                <w:rFonts w:ascii="Helvetica" w:hAnsi="Helvetica" w:cs="Helvetica"/>
+                <w:color w:val="333333"/>
+                <w:sz w:val="21"/>
+                <w:szCs w:val="21"/>
+              </w:rPr>
+              <w:t>Pearson</w:t>
+            </w:r>
+          </w:p>
+        </w:tc>
+        <w:tc>
+          <w:tcPr>
+            <w:tcW w:w="4963" w:type="dxa"/>
+          </w:tcPr>
+          <w:p>
+            <w:pPr>
+              <w:pStyle w:val="NormalWeb"/>
+              <w:spacing w:before="0" w:beforeAutospacing="0" w:after="150" w:afterAutospacing="0" w:line="167" w:lineRule="atLeast"/>
+              <w:jc w:val="center"/>
+              <w:rPr>
+                <w:rFonts w:ascii="Helvetica" w:hAnsi="Helvetica" w:cs="Helvetica"/>
+                <w:color w:val="333333"/>
+                <w:sz w:val="21"/>
+                <w:szCs w:val="21"/>
+              </w:rPr>
+            </w:pPr>
+            <w:r>
+              <w:rPr>
+                <w:rFonts w:asciiTheme="minorHAnsi" w:hAnsiTheme="minorHAnsi" w:cstheme="minorHAnsi"/>
+                <w:noProof/>
+              </w:rPr>
+              <w:drawing>
+                <wp:inline distT="0" distB="0" distL="0" distR="0" wp14:anchorId="5A9413CC" wp14:editId="7DC8562B">
+                  <wp:extent cx="3401481" cy="3401481"/>
+                  <wp:effectExtent l="0" t="0" r="8890" b="8890"/>
+                  <wp:docPr id="7" name="Picture 7" descr="C:\Users\skybe\AppData\Local\Packages\Microsoft.Office.Desktop_8wekyb3d8bbwe\AC\INetCache\Content.MSO\8ABA0937.tmp"/>
+                  <wp:cNvGraphicFramePr>
+                    <a:graphicFrameLocks xmlns:a="http://schemas.openxmlformats.org/drawingml/2006/main" noChangeAspect="1"/>
+                  </wp:cNvGraphicFramePr>
+                  <a:graphic xmlns:a="http://schemas.openxmlformats.org/drawingml/2006/main">
+                    <a:graphicData uri="http://schemas.openxmlformats.org/drawingml/2006/picture">
+                      <pic:pic xmlns:pic="http://schemas.openxmlformats.org/drawingml/2006/picture">
+                        <pic:nvPicPr>
+                          <pic:cNvPr id="0" name="Picture 1" descr="C:\Users\skybe\AppData\Local\Packages\Microsoft.Office.Desktop_8wekyb3d8bbwe\AC\INetCache\Content.MSO\8ABA0937.tmp"/>
+                          <pic:cNvPicPr>
+                            <a:picLocks noChangeAspect="1" noChangeArrowheads="1"/>
+                          </pic:cNvPicPr>
+                        </pic:nvPicPr>
+                        <pic:blipFill>
+                          <a:blip r:embed="rId17" cstate="print">
+                            <a:extLst>
+                              <a:ext uri="{28A0092B-C50C-407E-A947-70E740481C1C}">
+                                <a14:useLocalDpi xmlns:a14="http://schemas.microsoft.com/office/drawing/2010/main" val="0"/>
+                              </a:ext>
+                            </a:extLst>
+                          </a:blip>
+                          <a:srcRect/>
+                          <a:stretch>
+                            <a:fillRect/>
+                          </a:stretch>
+                        </pic:blipFill>
+                        <pic:spPr bwMode="auto">
+                          <a:xfrm>
+                            <a:off x="0" y="0"/>
+                            <a:ext cx="3404080" cy="3404080"/>
+                          </a:xfrm>
+                          <a:prstGeom prst="rect">
+                            <a:avLst/>
+                          </a:prstGeom>
+                          <a:noFill/>
+                          <a:ln>
+                            <a:noFill/>
+                          </a:ln>
+                        </pic:spPr>
+                      </pic:pic>
+                    </a:graphicData>
+                  </a:graphic>
+                </wp:inline>
+              </w:drawing>
+            </w:r>
+          </w:p>
+          <w:p>
+            <w:pPr>
+              <w:pStyle w:val="NormalWeb"/>
+              <w:spacing w:before="0" w:beforeAutospacing="0" w:after="150" w:afterAutospacing="0" w:line="167" w:lineRule="atLeast"/>
+              <w:jc w:val="center"/>
+              <w:rPr>
+                <w:rFonts w:ascii="Helvetica" w:hAnsi="Helvetica" w:cs="Helvetica"/>
+                <w:color w:val="333333"/>
+                <w:sz w:val="21"/>
+                <w:szCs w:val="21"/>
+              </w:rPr>
+            </w:pPr>
+            <w:r>
+              <w:rPr>
+                <w:rFonts w:ascii="Helvetica" w:hAnsi="Helvetica" w:cs="Helvetica"/>
+                <w:color w:val="333333"/>
+                <w:sz w:val="21"/>
+                <w:szCs w:val="21"/>
+              </w:rPr>
+              <w:t>Spearman</w:t>
+            </w:r>
+          </w:p>
+        </w:tc>
+      </w:tr>
+    </w:tbl>
     <w:p>
       <w:pPr>
         <w:pStyle w:val="NormalWeb"/>
@@ -5570,77 +5992,9 @@
       </w:pPr>
       <w:r>
         <w:rPr>
-          <w:rFonts w:asciiTheme="minorHAnsi" w:eastAsiaTheme="minorEastAsia" w:hAnsiTheme="minorHAnsi" w:cstheme="minorHAnsi"/>
-          <w:b/>
-          <w:noProof/>
-          <w:color w:val="082A75" w:themeColor="text2"/>
-          <w:sz w:val="28"/>
-          <w:szCs w:val="22"/>
-          <w:lang w:val="en-US" w:eastAsia="en-US"/>
-        </w:rPr>
-        <w:drawing>
-          <wp:inline distT="0" distB="0" distL="0" distR="0">
-            <wp:extent cx="6309360" cy="6309360"/>
-            <wp:effectExtent l="0" t="0" r="0" b="0"/>
-            <wp:docPr id="4" name="Picture 4" descr="C:\Users\skybe\AppData\Local\Packages\Microsoft.Office.Desktop_8wekyb3d8bbwe\AC\INetCache\Content.MSO\36554359.tmp"/>
-            <wp:cNvGraphicFramePr>
-              <a:graphicFrameLocks xmlns:a="http://schemas.openxmlformats.org/drawingml/2006/main" noChangeAspect="1"/>
-            </wp:cNvGraphicFramePr>
-            <a:graphic xmlns:a="http://schemas.openxmlformats.org/drawingml/2006/main">
-              <a:graphicData uri="http://schemas.openxmlformats.org/drawingml/2006/picture">
-                <pic:pic xmlns:pic="http://schemas.openxmlformats.org/drawingml/2006/picture">
-                  <pic:nvPicPr>
-                    <pic:cNvPr id="0" name="Picture 33" descr="C:\Users\skybe\AppData\Local\Packages\Microsoft.Office.Desktop_8wekyb3d8bbwe\AC\INetCache\Content.MSO\36554359.tmp"/>
-                    <pic:cNvPicPr>
-                      <a:picLocks noChangeAspect="1" noChangeArrowheads="1"/>
-                    </pic:cNvPicPr>
-                  </pic:nvPicPr>
-                  <pic:blipFill>
-                    <a:blip r:embed="rId16" cstate="print">
-                      <a:extLst>
-                        <a:ext uri="{28A0092B-C50C-407E-A947-70E740481C1C}">
-                          <a14:useLocalDpi xmlns:a14="http://schemas.microsoft.com/office/drawing/2010/main" val="0"/>
-                        </a:ext>
-                      </a:extLst>
-                    </a:blip>
-                    <a:srcRect/>
-                    <a:stretch>
-                      <a:fillRect/>
-                    </a:stretch>
-                  </pic:blipFill>
-                  <pic:spPr bwMode="auto">
-                    <a:xfrm>
-                      <a:off x="0" y="0"/>
-                      <a:ext cx="6309360" cy="6309360"/>
-                    </a:xfrm>
-                    <a:prstGeom prst="rect">
-                      <a:avLst/>
-                    </a:prstGeom>
-                    <a:noFill/>
-                    <a:ln>
-                      <a:noFill/>
-                    </a:ln>
-                  </pic:spPr>
-                </pic:pic>
-              </a:graphicData>
-            </a:graphic>
-          </wp:inline>
-        </w:drawing>
-      </w:r>
-    </w:p>
-    <w:p>
-      <w:pPr>
-        <w:pStyle w:val="NormalWeb"/>
-        <w:spacing w:before="0" w:beforeAutospacing="0" w:after="150" w:afterAutospacing="0"/>
-        <w:rPr>
-          <w:rFonts w:asciiTheme="minorHAnsi" w:hAnsiTheme="minorHAnsi" w:cstheme="minorHAnsi"/>
-        </w:rPr>
-      </w:pPr>
-      <w:r>
-        <w:rPr>
-          <w:rFonts w:asciiTheme="minorHAnsi" w:hAnsiTheme="minorHAnsi" w:cstheme="minorHAnsi"/>
-        </w:rPr>
-        <w:t>The plot shows the following high correlations between:</w:t>
+          <w:rFonts w:asciiTheme="minorHAnsi" w:hAnsiTheme="minorHAnsi" w:cstheme="minorHAnsi"/>
+        </w:rPr>
+        <w:t>The plot shows high correlations between:</w:t>
       </w:r>
     </w:p>
     <w:p>
@@ -5706,7 +6060,6 @@
           <w:b w:val="0"/>
           <w:sz w:val="22"/>
         </w:rPr>
-        <w:lastRenderedPageBreak/>
         <w:t>smart_9_raw | smart_196_raw</w:t>
       </w:r>
     </w:p>
@@ -5942,6 +6295,7 @@
         <w:rPr>
           <w:rFonts w:asciiTheme="minorHAnsi" w:hAnsiTheme="minorHAnsi" w:cstheme="minorHAnsi"/>
         </w:rPr>
+        <w:lastRenderedPageBreak/>
         <w:t>We should keep the following variables: smart_4_raw; smart_9_raw; smart_193_raw; smart_195_raw; smart_198_raw; smart_199_raw; smart_198_raw; smart_224_raw; smart_242_raw</w:t>
       </w:r>
     </w:p>
@@ -5979,7 +6333,6 @@
           <w:sz w:val="24"/>
         </w:rPr>
       </w:pPr>
-      <w:bookmarkStart w:id="0" w:name="_GoBack"/>
       <w:r>
         <w:rPr>
           <w:b w:val="0"/>
@@ -6090,7 +6443,7 @@
         </w:rPr>
         <w:t>: </w:t>
       </w:r>
-      <w:hyperlink r:id="rId17" w:history="1">
+      <w:hyperlink r:id="rId18" w:history="1">
         <w:r>
           <w:rPr>
             <w:rStyle w:val="Hyperlink"/>
@@ -6111,7 +6464,6 @@
         <w:t>)</w:t>
       </w:r>
     </w:p>
-    <w:bookmarkEnd w:id="0"/>
     <w:p>
       <w:pPr>
         <w:rPr>
@@ -7802,8 +8154,8 @@
       </w:pPr>
     </w:p>
     <w:sectPr>
-      <w:headerReference w:type="default" r:id="rId18"/>
-      <w:footerReference w:type="default" r:id="rId19"/>
+      <w:headerReference w:type="default" r:id="rId19"/>
+      <w:footerReference w:type="default" r:id="rId20"/>
       <w:pgSz w:w="12240" w:h="15840"/>
       <w:pgMar w:top="720" w:right="1152" w:bottom="720" w:left="1152" w:header="0" w:footer="288" w:gutter="0"/>
       <w:pgNumType w:start="1"/>
@@ -10645,6 +10997,7 @@
   <w:style w:type="character" w:default="1" w:styleId="DefaultParagraphFont">
     <w:name w:val="Default Paragraph Font"/>
     <w:uiPriority w:val="1"/>
+    <w:semiHidden/>
     <w:unhideWhenUsed/>
   </w:style>
   <w:style w:type="table" w:default="1" w:styleId="TableNormal">
@@ -11000,7 +11353,6 @@
     <w:basedOn w:val="Normal"/>
     <w:link w:val="HTMLPreformattedChar"/>
     <w:uiPriority w:val="99"/>
-    <w:semiHidden/>
     <w:unhideWhenUsed/>
     <w:rsid w:val="009766E3"/>
     <w:pPr>
@@ -11038,7 +11390,6 @@
     <w:basedOn w:val="DefaultParagraphFont"/>
     <w:link w:val="HTMLPreformatted"/>
     <w:uiPriority w:val="99"/>
-    <w:semiHidden/>
     <w:rsid w:val="009766E3"/>
     <w:rPr>
       <w:rFonts w:ascii="Courier New" w:eastAsia="Times New Roman" w:hAnsi="Courier New" w:cs="Courier New"/>
@@ -11734,6 +12085,13 @@
     <w:pitch w:val="variable"/>
     <w:sig w:usb0="E1002EFF" w:usb1="C000605B" w:usb2="00000029" w:usb3="00000000" w:csb0="000101FF" w:csb1="00000000"/>
   </w:font>
+  <w:font w:name="Helvetica">
+    <w:panose1 w:val="020B0604020202020204"/>
+    <w:charset w:val="00"/>
+    <w:family w:val="swiss"/>
+    <w:pitch w:val="variable"/>
+    <w:sig w:usb0="E0002EFF" w:usb1="C000785B" w:usb2="00000009" w:usb3="00000000" w:csb0="000001FF" w:csb1="00000000"/>
+  </w:font>
   <w:font w:name="DengXian">
     <w:altName w:val="等线"/>
     <w:panose1 w:val="02010600030101010101"/>
@@ -11776,11 +12134,13 @@
   </w:compat>
   <w:rsids>
     <w:rsidRoot w:val="00570963"/>
+    <w:rsid w:val="0001156A"/>
     <w:rsid w:val="001E6F2E"/>
     <w:rsid w:val="003118B1"/>
     <w:rsid w:val="00570963"/>
     <w:rsid w:val="007842FE"/>
     <w:rsid w:val="008227A6"/>
+    <w:rsid w:val="00A54F54"/>
   </w:rsids>
   <m:mathPr>
     <m:mathFont m:val="Cambria Math"/>

</xml_diff>